<commit_message>
Updated Scope of Work document
</commit_message>
<xml_diff>
--- a/documents/Scope of Work.docx
+++ b/documents/Scope of Work.docx
@@ -25,28 +25,8 @@
       <w:r>
         <w:t>Team: 3200_35, Sound Meter Data Visualisation.</w:t>
       </w:r>
-    </w:p>
-    <w:p>
-      <w:r>
-        <w:t>Goal: Display meaningful sound data using v</w:t>
-      </w:r>
-      <w:r>
-        <w:t>isualisation</w:t>
-      </w:r>
-      <w:r>
-        <w:t xml:space="preserve"> on a web application that will assist the Australian Navy Medical Officer in identifying sailors that could be experiencing fatigue and other health issues due to extended exposure to large sounds while working aboard the vessel.  </w:t>
-      </w:r>
-    </w:p>
-    <w:p/>
-    <w:p>
-      <w:r>
-        <w:t xml:space="preserve">The goal can be broken down into </w:t>
-      </w:r>
-      <w:r>
-        <w:t>four</w:t>
-      </w:r>
-      <w:r>
-        <w:t xml:space="preserve"> epics:</w:t>
+      <w:r>
+        <w:br/>
       </w:r>
     </w:p>
     <w:p>
@@ -54,49 +34,1191 @@
         <w:pStyle w:val="ListParagraph"/>
         <w:numPr>
           <w:ilvl w:val="0"/>
-          <w:numId w:val="1"/>
+          <w:numId w:val="2"/>
         </w:numPr>
-      </w:pPr>
-      <w:r>
-        <w:t>Gather sound data and research that will outline the potential affects sound will have on sailors over a period.</w:t>
-      </w:r>
+        <w:rPr>
+          <w:u w:val="single"/>
+        </w:rPr>
+      </w:pPr>
+      <w:r>
+        <w:rPr>
+          <w:u w:val="single"/>
+        </w:rPr>
+        <w:t>Pro</w:t>
+      </w:r>
+      <w:r>
+        <w:rPr>
+          <w:u w:val="single"/>
+        </w:rPr>
+        <w:t>ject</w:t>
+      </w:r>
+      <w:r>
+        <w:rPr>
+          <w:u w:val="single"/>
+        </w:rPr>
+        <w:t xml:space="preserve"> </w:t>
+      </w:r>
+      <w:r>
+        <w:rPr>
+          <w:u w:val="single"/>
+        </w:rPr>
+        <w:t>Background</w:t>
+      </w:r>
+    </w:p>
+    <w:p>
+      <w:pPr>
+        <w:pStyle w:val="ListParagraph"/>
+        <w:ind w:left="360"/>
+        <w:rPr>
+          <w:u w:val="single"/>
+        </w:rPr>
+      </w:pPr>
+    </w:p>
+    <w:p>
+      <w:pPr>
+        <w:pStyle w:val="ListParagraph"/>
+        <w:ind w:left="360"/>
+      </w:pPr>
+      <w:r>
+        <w:t>Thales in Australia supplies and sustains a range of products for the Australian Defence Force (ADF). Thales works in partnership with the Royal Australian Navy; having designed and delivered a variety of solutions in both the underwater and above water domains.</w:t>
+      </w:r>
+    </w:p>
+    <w:p>
+      <w:pPr>
+        <w:pStyle w:val="ListParagraph"/>
+        <w:ind w:left="360"/>
+      </w:pPr>
+      <w:r>
+        <w:t xml:space="preserve">The </w:t>
+      </w:r>
+      <w:r>
+        <w:t>C</w:t>
+      </w:r>
+      <w:r>
+        <w:t>lients Ben Hicks and Rebecca Waters who work for Thales, have come forward with a project that will enhance their current system of fatigue measurement for those serving at sea as to help with the health and wellbeing of the sailors and to improve productivity on board the ship.</w:t>
+      </w:r>
+    </w:p>
+    <w:p>
+      <w:pPr>
+        <w:pStyle w:val="ListParagraph"/>
+        <w:ind w:left="360"/>
+      </w:pPr>
+      <w:r>
+        <w:t xml:space="preserve">The goal of the project is to display meaningful sound data using visualisation on a web application that will assist the Australian Navy Medical Officer in identifying sailors that could be experiencing fatigue and other health issues due to extended exposure to large sounds while working aboard the vessel.  </w:t>
+      </w:r>
+    </w:p>
+    <w:p>
+      <w:pPr>
+        <w:rPr>
+          <w:u w:val="single"/>
+        </w:rPr>
+      </w:pPr>
     </w:p>
     <w:p>
       <w:pPr>
         <w:pStyle w:val="ListParagraph"/>
         <w:numPr>
           <w:ilvl w:val="0"/>
-          <w:numId w:val="1"/>
+          <w:numId w:val="2"/>
         </w:numPr>
-      </w:pPr>
-      <w:r>
-        <w:t>Format data into a database to be displayed on web application.</w:t>
-      </w:r>
+        <w:rPr>
+          <w:u w:val="single"/>
+        </w:rPr>
+      </w:pPr>
+      <w:r>
+        <w:rPr>
+          <w:u w:val="single"/>
+        </w:rPr>
+        <w:t>Goals of the Agreement</w:t>
+      </w:r>
+    </w:p>
+    <w:p>
+      <w:pPr>
+        <w:pStyle w:val="ListParagraph"/>
+        <w:ind w:left="360"/>
+        <w:rPr>
+          <w:u w:val="single"/>
+        </w:rPr>
+      </w:pPr>
+    </w:p>
+    <w:p>
+      <w:pPr>
+        <w:pStyle w:val="ListParagraph"/>
+        <w:ind w:left="360"/>
+      </w:pPr>
+      <w:r>
+        <w:t>At the end of the project (Monday 18</w:t>
+      </w:r>
+      <w:r>
+        <w:rPr>
+          <w:vertAlign w:val="superscript"/>
+        </w:rPr>
+        <w:t>th</w:t>
+      </w:r>
+      <w:r>
+        <w:t xml:space="preserve"> of October) Thales will receive a web application that displays and conveys </w:t>
+      </w:r>
+      <w:r>
+        <w:t xml:space="preserve">the </w:t>
+      </w:r>
+      <w:r>
+        <w:t>information and data that will help users determine those at risks to fatigue due to sound.</w:t>
+      </w:r>
+    </w:p>
+    <w:p>
+      <w:pPr>
+        <w:pStyle w:val="ListParagraph"/>
+        <w:ind w:left="360"/>
+      </w:pPr>
     </w:p>
     <w:p>
       <w:pPr>
         <w:pStyle w:val="ListParagraph"/>
         <w:numPr>
           <w:ilvl w:val="0"/>
-          <w:numId w:val="1"/>
+          <w:numId w:val="2"/>
         </w:numPr>
-      </w:pPr>
-      <w:r>
-        <w:t>Create a web application that once finished can be easily migratable into the pre-existing web app used by the Australian Navy.</w:t>
-      </w:r>
-    </w:p>
+        <w:rPr>
+          <w:u w:val="single"/>
+        </w:rPr>
+      </w:pPr>
+      <w:r>
+        <w:rPr>
+          <w:u w:val="single"/>
+        </w:rPr>
+        <w:t>Objectives</w:t>
+      </w:r>
+    </w:p>
+    <w:p>
+      <w:pPr>
+        <w:pStyle w:val="ListParagraph"/>
+        <w:ind w:left="360"/>
+        <w:rPr>
+          <w:u w:val="single"/>
+        </w:rPr>
+      </w:pPr>
+    </w:p>
+    <w:p>
+      <w:pPr>
+        <w:ind w:left="360"/>
+      </w:pPr>
+      <w:r>
+        <w:t xml:space="preserve">3.1 </w:t>
+      </w:r>
+    </w:p>
+    <w:p>
+      <w:pPr>
+        <w:ind w:left="360"/>
+      </w:pPr>
+      <w:r>
+        <w:rPr>
+          <w:b/>
+          <w:bCs/>
+        </w:rPr>
+        <w:t xml:space="preserve">Task: </w:t>
+      </w:r>
+      <w:r>
+        <w:t>Gather sound data and research that will outline the potential affects sound will have on sailors over a period.</w:t>
+      </w:r>
+    </w:p>
+    <w:p>
+      <w:pPr>
+        <w:ind w:left="360"/>
+      </w:pPr>
+      <w:r>
+        <w:rPr>
+          <w:b/>
+          <w:bCs/>
+        </w:rPr>
+        <w:t>Deliverable:</w:t>
+      </w:r>
+      <w:r>
+        <w:t xml:space="preserve"> Collect</w:t>
+      </w:r>
+      <w:r>
+        <w:t>ed</w:t>
+      </w:r>
+      <w:r>
+        <w:t xml:space="preserve"> and store</w:t>
+      </w:r>
+      <w:r>
+        <w:t>d</w:t>
+      </w:r>
+      <w:r>
+        <w:t xml:space="preserve"> multiple sample sound level recordings, as well as have research </w:t>
+      </w:r>
+      <w:r>
+        <w:t>completed</w:t>
+      </w:r>
+      <w:r>
+        <w:t xml:space="preserve"> on what levels of sound and time exposure has on people.</w:t>
+      </w:r>
+    </w:p>
+    <w:p>
+      <w:pPr>
+        <w:ind w:left="360"/>
+      </w:pPr>
+    </w:p>
+    <w:p>
+      <w:pPr>
+        <w:ind w:left="360"/>
+      </w:pPr>
+      <w:r>
+        <w:t>3.2</w:t>
+      </w:r>
+    </w:p>
+    <w:p>
+      <w:pPr>
+        <w:ind w:firstLine="360"/>
+      </w:pPr>
+      <w:r>
+        <w:rPr>
+          <w:b/>
+          <w:bCs/>
+        </w:rPr>
+        <w:t>Task</w:t>
+      </w:r>
+      <w:r>
+        <w:t xml:space="preserve">: </w:t>
+      </w:r>
+      <w:r>
+        <w:t>Format data into a database to be displayed on web application.</w:t>
+      </w:r>
+    </w:p>
+    <w:p>
+      <w:pPr>
+        <w:ind w:left="360"/>
+      </w:pPr>
+      <w:r>
+        <w:rPr>
+          <w:b/>
+          <w:bCs/>
+        </w:rPr>
+        <w:t xml:space="preserve">Deliverable: </w:t>
+      </w:r>
+      <w:r>
+        <w:t>Built a sustainable back end for the application that has an appropriate schema for the database and runs on a local server.</w:t>
+      </w:r>
+    </w:p>
+    <w:p>
+      <w:pPr>
+        <w:ind w:left="360"/>
+      </w:pPr>
+    </w:p>
+    <w:p>
+      <w:pPr>
+        <w:ind w:left="360"/>
+      </w:pPr>
+      <w:r>
+        <w:t>3.3</w:t>
+      </w:r>
+    </w:p>
+    <w:p>
+      <w:pPr>
+        <w:ind w:left="360"/>
+      </w:pPr>
+      <w:r>
+        <w:rPr>
+          <w:b/>
+          <w:bCs/>
+        </w:rPr>
+        <w:t>Task</w:t>
+      </w:r>
+      <w:r>
+        <w:t xml:space="preserve">: </w:t>
+      </w:r>
+      <w:r>
+        <w:t>Create a web application that once finished can be easily migratable into the pre-existing web app used by the Australian Navy</w:t>
+      </w:r>
+      <w:r>
+        <w:t xml:space="preserve">, it will </w:t>
+      </w:r>
+      <w:r>
+        <w:t>Display the data, while outlining sailors that could been experiencing fatigue due to large exposure to sizeable amounts of decibels.</w:t>
+      </w:r>
+    </w:p>
+    <w:p>
+      <w:pPr>
+        <w:ind w:left="360"/>
+      </w:pPr>
+      <w:r>
+        <w:rPr>
+          <w:b/>
+          <w:bCs/>
+        </w:rPr>
+        <w:t xml:space="preserve">Deliverable: </w:t>
+      </w:r>
+      <w:r>
+        <w:t xml:space="preserve">Display the data and information on the website, visualisation will be approved by the </w:t>
+      </w:r>
+      <w:r>
+        <w:t>C</w:t>
+      </w:r>
+      <w:r>
+        <w:t xml:space="preserve">lient and to their liking, it will be </w:t>
+      </w:r>
+      <w:proofErr w:type="gramStart"/>
+      <w:r>
+        <w:t>similar to</w:t>
+      </w:r>
+      <w:proofErr w:type="gramEnd"/>
+      <w:r>
+        <w:t xml:space="preserve"> what their system already looks like. Written in the language that their pre-existing system is written in so that it is easily migratable.</w:t>
+      </w:r>
+    </w:p>
+    <w:p>
+      <w:pPr>
+        <w:ind w:left="360"/>
+      </w:pPr>
+    </w:p>
+    <w:p/>
     <w:p>
       <w:pPr>
         <w:pStyle w:val="ListParagraph"/>
         <w:numPr>
           <w:ilvl w:val="0"/>
-          <w:numId w:val="1"/>
+          <w:numId w:val="2"/>
         </w:numPr>
-      </w:pPr>
-      <w:r>
-        <w:t>Display the data on web application, while outlining sailors that could been experiencing fatigue due to large exposure to sizeable amounts of decibels.</w:t>
-      </w:r>
-    </w:p>
+        <w:rPr>
+          <w:u w:val="single"/>
+        </w:rPr>
+      </w:pPr>
+      <w:r>
+        <w:rPr>
+          <w:u w:val="single"/>
+        </w:rPr>
+        <w:t>Administration</w:t>
+      </w:r>
+    </w:p>
+    <w:p>
+      <w:pPr>
+        <w:pStyle w:val="ListParagraph"/>
+        <w:ind w:left="360"/>
+      </w:pPr>
+      <w:r>
+        <w:t>Those working on the project are:</w:t>
+      </w:r>
+    </w:p>
+    <w:tbl>
+      <w:tblPr>
+        <w:tblStyle w:val="TableGrid"/>
+        <w:tblW w:w="0" w:type="auto"/>
+        <w:tblInd w:w="360" w:type="dxa"/>
+        <w:tblLook w:val="04A0" w:firstRow="1" w:lastRow="0" w:firstColumn="1" w:lastColumn="0" w:noHBand="0" w:noVBand="1"/>
+      </w:tblPr>
+      <w:tblGrid>
+        <w:gridCol w:w="4234"/>
+        <w:gridCol w:w="4416"/>
+      </w:tblGrid>
+      <w:tr>
+        <w:tc>
+          <w:tcPr>
+            <w:tcW w:w="4505" w:type="dxa"/>
+          </w:tcPr>
+          <w:p>
+            <w:pPr>
+              <w:pStyle w:val="ListParagraph"/>
+              <w:ind w:left="0"/>
+              <w:rPr>
+                <w:b/>
+                <w:bCs/>
+              </w:rPr>
+            </w:pPr>
+            <w:r>
+              <w:rPr>
+                <w:b/>
+                <w:bCs/>
+              </w:rPr>
+              <w:t>Full Name</w:t>
+            </w:r>
+          </w:p>
+        </w:tc>
+        <w:tc>
+          <w:tcPr>
+            <w:tcW w:w="4505" w:type="dxa"/>
+          </w:tcPr>
+          <w:p>
+            <w:pPr>
+              <w:pStyle w:val="ListParagraph"/>
+              <w:ind w:left="0"/>
+              <w:rPr>
+                <w:b/>
+                <w:bCs/>
+              </w:rPr>
+            </w:pPr>
+            <w:r>
+              <w:rPr>
+                <w:b/>
+                <w:bCs/>
+              </w:rPr>
+              <w:t xml:space="preserve">Email </w:t>
+            </w:r>
+          </w:p>
+        </w:tc>
+      </w:tr>
+      <w:tr>
+        <w:tc>
+          <w:tcPr>
+            <w:tcW w:w="4505" w:type="dxa"/>
+          </w:tcPr>
+          <w:p>
+            <w:pPr>
+              <w:pStyle w:val="ListParagraph"/>
+              <w:ind w:left="0"/>
+            </w:pPr>
+            <w:r>
+              <w:t>Caleb Cheng</w:t>
+            </w:r>
+          </w:p>
+        </w:tc>
+        <w:tc>
+          <w:tcPr>
+            <w:tcW w:w="4505" w:type="dxa"/>
+          </w:tcPr>
+          <w:p>
+            <w:pPr>
+              <w:pStyle w:val="ListParagraph"/>
+              <w:ind w:left="0"/>
+            </w:pPr>
+            <w:r>
+              <w:t>22716794@student.uwa.edu.au</w:t>
+            </w:r>
+          </w:p>
+        </w:tc>
+      </w:tr>
+      <w:tr>
+        <w:tc>
+          <w:tcPr>
+            <w:tcW w:w="4505" w:type="dxa"/>
+          </w:tcPr>
+          <w:p>
+            <w:pPr>
+              <w:pStyle w:val="ListParagraph"/>
+              <w:ind w:left="0"/>
+            </w:pPr>
+            <w:r>
+              <w:t>Darby Edwards</w:t>
+            </w:r>
+          </w:p>
+        </w:tc>
+        <w:tc>
+          <w:tcPr>
+            <w:tcW w:w="4505" w:type="dxa"/>
+          </w:tcPr>
+          <w:p>
+            <w:pPr>
+              <w:pStyle w:val="ListParagraph"/>
+              <w:ind w:left="0"/>
+            </w:pPr>
+            <w:r>
+              <w:t>22713383@student.uwa.edu.au</w:t>
+            </w:r>
+          </w:p>
+        </w:tc>
+      </w:tr>
+      <w:tr>
+        <w:tc>
+          <w:tcPr>
+            <w:tcW w:w="4505" w:type="dxa"/>
+          </w:tcPr>
+          <w:p>
+            <w:pPr>
+              <w:pStyle w:val="ListParagraph"/>
+              <w:ind w:left="0"/>
+            </w:pPr>
+            <w:proofErr w:type="spellStart"/>
+            <w:r>
+              <w:t>Kese</w:t>
+            </w:r>
+            <w:proofErr w:type="spellEnd"/>
+            <w:r>
+              <w:t xml:space="preserve"> </w:t>
+            </w:r>
+            <w:proofErr w:type="spellStart"/>
+            <w:r>
+              <w:t>Gasbarri</w:t>
+            </w:r>
+            <w:proofErr w:type="spellEnd"/>
+          </w:p>
+        </w:tc>
+        <w:tc>
+          <w:tcPr>
+            <w:tcW w:w="4505" w:type="dxa"/>
+          </w:tcPr>
+          <w:p>
+            <w:pPr>
+              <w:pStyle w:val="ListParagraph"/>
+              <w:ind w:left="0"/>
+            </w:pPr>
+            <w:r>
+              <w:t>22628168@student.uwa.edu.au</w:t>
+            </w:r>
+          </w:p>
+        </w:tc>
+      </w:tr>
+      <w:tr>
+        <w:tc>
+          <w:tcPr>
+            <w:tcW w:w="4505" w:type="dxa"/>
+          </w:tcPr>
+          <w:p>
+            <w:pPr>
+              <w:pStyle w:val="ListParagraph"/>
+              <w:ind w:left="0"/>
+            </w:pPr>
+            <w:r>
+              <w:t>Aditi Malu</w:t>
+            </w:r>
+          </w:p>
+        </w:tc>
+        <w:tc>
+          <w:tcPr>
+            <w:tcW w:w="4505" w:type="dxa"/>
+          </w:tcPr>
+          <w:p>
+            <w:pPr>
+              <w:pStyle w:val="ListParagraph"/>
+              <w:ind w:left="0"/>
+            </w:pPr>
+            <w:r>
+              <w:t>22526301@student.uwa.edu.au</w:t>
+            </w:r>
+          </w:p>
+        </w:tc>
+      </w:tr>
+      <w:tr>
+        <w:tc>
+          <w:tcPr>
+            <w:tcW w:w="4505" w:type="dxa"/>
+          </w:tcPr>
+          <w:p>
+            <w:pPr>
+              <w:pStyle w:val="ListParagraph"/>
+              <w:ind w:left="0"/>
+            </w:pPr>
+            <w:r>
+              <w:t>Shane Monck</w:t>
+            </w:r>
+          </w:p>
+        </w:tc>
+        <w:tc>
+          <w:tcPr>
+            <w:tcW w:w="4505" w:type="dxa"/>
+          </w:tcPr>
+          <w:p>
+            <w:pPr>
+              <w:pStyle w:val="ListParagraph"/>
+              <w:ind w:left="0"/>
+            </w:pPr>
+            <w:r>
+              <w:t>22501734@student.uwa.edu.au</w:t>
+            </w:r>
+          </w:p>
+        </w:tc>
+      </w:tr>
+    </w:tbl>
+    <w:p>
+      <w:pPr>
+        <w:pStyle w:val="ListParagraph"/>
+        <w:ind w:left="360"/>
+      </w:pPr>
+    </w:p>
+    <w:p>
+      <w:pPr>
+        <w:pStyle w:val="ListParagraph"/>
+        <w:ind w:left="360"/>
+      </w:pPr>
+      <w:r>
+        <w:t>Clients are:</w:t>
+      </w:r>
+    </w:p>
+    <w:tbl>
+      <w:tblPr>
+        <w:tblStyle w:val="TableGrid"/>
+        <w:tblW w:w="0" w:type="auto"/>
+        <w:tblInd w:w="360" w:type="dxa"/>
+        <w:tblLook w:val="04A0" w:firstRow="1" w:lastRow="0" w:firstColumn="1" w:lastColumn="0" w:noHBand="0" w:noVBand="1"/>
+      </w:tblPr>
+      <w:tblGrid>
+        <w:gridCol w:w="4184"/>
+        <w:gridCol w:w="4466"/>
+      </w:tblGrid>
+      <w:tr>
+        <w:tc>
+          <w:tcPr>
+            <w:tcW w:w="4505" w:type="dxa"/>
+          </w:tcPr>
+          <w:p>
+            <w:pPr>
+              <w:rPr>
+                <w:b/>
+                <w:bCs/>
+              </w:rPr>
+            </w:pPr>
+            <w:r>
+              <w:rPr>
+                <w:b/>
+                <w:bCs/>
+              </w:rPr>
+              <w:t>Full Name</w:t>
+            </w:r>
+          </w:p>
+        </w:tc>
+        <w:tc>
+          <w:tcPr>
+            <w:tcW w:w="4505" w:type="dxa"/>
+          </w:tcPr>
+          <w:p>
+            <w:pPr>
+              <w:rPr>
+                <w:b/>
+                <w:bCs/>
+              </w:rPr>
+            </w:pPr>
+            <w:r>
+              <w:rPr>
+                <w:b/>
+                <w:bCs/>
+              </w:rPr>
+              <w:t>Email</w:t>
+            </w:r>
+          </w:p>
+        </w:tc>
+      </w:tr>
+      <w:tr>
+        <w:tc>
+          <w:tcPr>
+            <w:tcW w:w="4505" w:type="dxa"/>
+          </w:tcPr>
+          <w:p>
+            <w:r>
+              <w:t>Ben Hicks</w:t>
+            </w:r>
+          </w:p>
+        </w:tc>
+        <w:tc>
+          <w:tcPr>
+            <w:tcW w:w="4505" w:type="dxa"/>
+          </w:tcPr>
+          <w:p>
+            <w:r>
+              <w:t>Ben.Hicks@thalesgroup.com.au</w:t>
+            </w:r>
+          </w:p>
+        </w:tc>
+      </w:tr>
+      <w:tr>
+        <w:tc>
+          <w:tcPr>
+            <w:tcW w:w="4505" w:type="dxa"/>
+          </w:tcPr>
+          <w:p>
+            <w:r>
+              <w:t>Rebecca Waters</w:t>
+            </w:r>
+          </w:p>
+        </w:tc>
+        <w:tc>
+          <w:tcPr>
+            <w:tcW w:w="4505" w:type="dxa"/>
+          </w:tcPr>
+          <w:p>
+            <w:r>
+              <w:t>Rebecca.WATERS@thalesgroup.com.au</w:t>
+            </w:r>
+          </w:p>
+        </w:tc>
+      </w:tr>
+    </w:tbl>
+    <w:p>
+      <w:pPr>
+        <w:rPr>
+          <w:u w:val="single"/>
+        </w:rPr>
+      </w:pPr>
+    </w:p>
+    <w:p>
+      <w:pPr>
+        <w:pStyle w:val="ListParagraph"/>
+        <w:numPr>
+          <w:ilvl w:val="0"/>
+          <w:numId w:val="2"/>
+        </w:numPr>
+        <w:rPr>
+          <w:u w:val="single"/>
+        </w:rPr>
+      </w:pPr>
+      <w:r>
+        <w:rPr>
+          <w:u w:val="single"/>
+        </w:rPr>
+        <w:t>Timeline</w:t>
+      </w:r>
+    </w:p>
+    <w:p>
+      <w:pPr>
+        <w:pStyle w:val="ListParagraph"/>
+        <w:ind w:left="360"/>
+        <w:rPr>
+          <w:u w:val="single"/>
+        </w:rPr>
+      </w:pPr>
+    </w:p>
+    <w:p>
+      <w:pPr>
+        <w:pStyle w:val="ListParagraph"/>
+        <w:ind w:left="360"/>
+      </w:pPr>
+      <w:r>
+        <w:t>The project is governed by three sprints following the Agile methodology.</w:t>
+      </w:r>
+    </w:p>
+    <w:p>
+      <w:pPr>
+        <w:pStyle w:val="ListParagraph"/>
+        <w:ind w:left="360"/>
+      </w:pPr>
+    </w:p>
+    <w:p>
+      <w:pPr>
+        <w:pStyle w:val="ListParagraph"/>
+        <w:ind w:left="360"/>
+        <w:rPr>
+          <w:b/>
+          <w:bCs/>
+          <w:i/>
+          <w:iCs/>
+        </w:rPr>
+      </w:pPr>
+      <w:r>
+        <w:rPr>
+          <w:b/>
+          <w:bCs/>
+          <w:i/>
+          <w:iCs/>
+        </w:rPr>
+        <w:t>Sprint 1</w:t>
+      </w:r>
+      <w:r>
+        <w:rPr>
+          <w:b/>
+          <w:bCs/>
+          <w:i/>
+          <w:iCs/>
+        </w:rPr>
+        <w:t xml:space="preserve"> (2/8/2021 to 18/8/2021):</w:t>
+      </w:r>
+    </w:p>
+    <w:p>
+      <w:pPr>
+        <w:pStyle w:val="ListParagraph"/>
+      </w:pPr>
+      <w:r>
+        <w:t xml:space="preserve">At the end of this sprint five deliverables will be delivered to the </w:t>
+      </w:r>
+      <w:r>
+        <w:t>C</w:t>
+      </w:r>
+      <w:r>
+        <w:t xml:space="preserve">lient that will help set up the overall direction for the project. </w:t>
+      </w:r>
+    </w:p>
+    <w:p>
+      <w:pPr>
+        <w:pStyle w:val="ListParagraph"/>
+      </w:pPr>
+      <w:r>
+        <w:t>These are:</w:t>
+      </w:r>
+      <w:r>
+        <w:tab/>
+      </w:r>
+    </w:p>
+    <w:p>
+      <w:pPr>
+        <w:pStyle w:val="ListParagraph"/>
+      </w:pPr>
+      <w:r>
+        <w:tab/>
+        <w:t xml:space="preserve">A Scope of Work </w:t>
+      </w:r>
+    </w:p>
+    <w:p>
+      <w:pPr>
+        <w:pStyle w:val="ListParagraph"/>
+      </w:pPr>
+      <w:r>
+        <w:tab/>
+        <w:t>A Skills and Resources Audit</w:t>
+      </w:r>
+    </w:p>
+    <w:p>
+      <w:pPr>
+        <w:pStyle w:val="ListParagraph"/>
+      </w:pPr>
+      <w:r>
+        <w:tab/>
+        <w:t>A Risk Register</w:t>
+      </w:r>
+    </w:p>
+    <w:p>
+      <w:pPr>
+        <w:pStyle w:val="ListParagraph"/>
+      </w:pPr>
+      <w:r>
+        <w:tab/>
+        <w:t>Project Acceptance Tests</w:t>
+      </w:r>
+    </w:p>
+    <w:p>
+      <w:pPr>
+        <w:pStyle w:val="ListParagraph"/>
+      </w:pPr>
+      <w:r>
+        <w:tab/>
+        <w:t>A set of stores to be completed in Sprint 2</w:t>
+      </w:r>
+    </w:p>
+    <w:p>
+      <w:pPr>
+        <w:pStyle w:val="ListParagraph"/>
+        <w:ind w:left="360"/>
+        <w:rPr>
+          <w:b/>
+          <w:bCs/>
+          <w:i/>
+          <w:iCs/>
+        </w:rPr>
+      </w:pPr>
+    </w:p>
+    <w:p>
+      <w:pPr>
+        <w:pStyle w:val="ListParagraph"/>
+        <w:ind w:left="360"/>
+        <w:rPr>
+          <w:b/>
+          <w:bCs/>
+          <w:i/>
+          <w:iCs/>
+        </w:rPr>
+      </w:pPr>
+      <w:r>
+        <w:rPr>
+          <w:b/>
+          <w:bCs/>
+          <w:i/>
+          <w:iCs/>
+        </w:rPr>
+        <w:t xml:space="preserve">Sprint </w:t>
+      </w:r>
+      <w:r>
+        <w:rPr>
+          <w:b/>
+          <w:bCs/>
+          <w:i/>
+          <w:iCs/>
+        </w:rPr>
+        <w:t>2</w:t>
+      </w:r>
+      <w:r>
+        <w:rPr>
+          <w:b/>
+          <w:bCs/>
+          <w:i/>
+          <w:iCs/>
+        </w:rPr>
+        <w:t xml:space="preserve"> (2</w:t>
+      </w:r>
+      <w:r>
+        <w:rPr>
+          <w:b/>
+          <w:bCs/>
+          <w:i/>
+          <w:iCs/>
+        </w:rPr>
+        <w:t>3</w:t>
+      </w:r>
+      <w:r>
+        <w:rPr>
+          <w:b/>
+          <w:bCs/>
+          <w:i/>
+          <w:iCs/>
+        </w:rPr>
+        <w:t xml:space="preserve">/8/2021 to </w:t>
+      </w:r>
+      <w:r>
+        <w:rPr>
+          <w:b/>
+          <w:bCs/>
+          <w:i/>
+          <w:iCs/>
+        </w:rPr>
+        <w:t>22</w:t>
+      </w:r>
+      <w:r>
+        <w:rPr>
+          <w:b/>
+          <w:bCs/>
+          <w:i/>
+          <w:iCs/>
+        </w:rPr>
+        <w:t>/</w:t>
+      </w:r>
+      <w:r>
+        <w:rPr>
+          <w:b/>
+          <w:bCs/>
+          <w:i/>
+          <w:iCs/>
+        </w:rPr>
+        <w:t>9</w:t>
+      </w:r>
+      <w:r>
+        <w:rPr>
+          <w:b/>
+          <w:bCs/>
+          <w:i/>
+          <w:iCs/>
+        </w:rPr>
+        <w:t>/2021):</w:t>
+      </w:r>
+    </w:p>
+    <w:p>
+      <w:pPr>
+        <w:ind w:left="360" w:firstLine="360"/>
+      </w:pPr>
+      <w:r>
+        <w:t xml:space="preserve">At the end of this sprint the team will demonstrate the set of interim goals proposed </w:t>
+      </w:r>
+      <w:r>
+        <w:tab/>
+        <w:t xml:space="preserve">at the end of </w:t>
+      </w:r>
+      <w:r>
+        <w:rPr>
+          <w:b/>
+          <w:bCs/>
+          <w:i/>
+          <w:iCs/>
+        </w:rPr>
+        <w:t>Sprint 1</w:t>
+      </w:r>
+      <w:r>
+        <w:rPr>
+          <w:b/>
+          <w:bCs/>
+          <w:i/>
+          <w:iCs/>
+        </w:rPr>
+        <w:t xml:space="preserve"> </w:t>
+      </w:r>
+      <w:r>
+        <w:t xml:space="preserve">to the </w:t>
+      </w:r>
+      <w:r>
+        <w:t>C</w:t>
+      </w:r>
+      <w:r>
+        <w:t xml:space="preserve">lient, where minutes will be recorded of the Clients </w:t>
+      </w:r>
+    </w:p>
+    <w:p>
+      <w:pPr>
+        <w:ind w:left="360" w:firstLine="360"/>
+      </w:pPr>
+      <w:r>
+        <w:t>thoughts about the system.</w:t>
+      </w:r>
+    </w:p>
+    <w:p>
+      <w:pPr>
+        <w:ind w:left="360" w:firstLine="360"/>
+      </w:pPr>
+      <w:r>
+        <w:t xml:space="preserve">As well as a final set of stories to see the project to completion, if the team is </w:t>
+      </w:r>
+    </w:p>
+    <w:p>
+      <w:pPr>
+        <w:ind w:left="360" w:firstLine="360"/>
+      </w:pPr>
+      <w:r>
+        <w:t xml:space="preserve">tracking ahead of where it expected to be at this stage, the new stories will include </w:t>
+      </w:r>
+    </w:p>
+    <w:p>
+      <w:pPr>
+        <w:ind w:left="360" w:firstLine="360"/>
+      </w:pPr>
+      <w:r>
+        <w:t xml:space="preserve">extensions to the project as originally envisaged. On the other hand, if difficulties </w:t>
+      </w:r>
+    </w:p>
+    <w:p>
+      <w:pPr>
+        <w:ind w:left="360" w:firstLine="360"/>
+      </w:pPr>
+      <w:r>
+        <w:t xml:space="preserve">have emerged, the new stories may involve reduction in project scope. Both </w:t>
+      </w:r>
+    </w:p>
+    <w:p>
+      <w:pPr>
+        <w:ind w:left="360" w:firstLine="360"/>
+      </w:pPr>
+      <w:r>
+        <w:t>situations will be negotiated with the Client.</w:t>
+      </w:r>
+    </w:p>
+    <w:p>
+      <w:pPr>
+        <w:tabs>
+          <w:tab w:val="left" w:pos="1861"/>
+        </w:tabs>
+      </w:pPr>
+      <w:r>
+        <w:t xml:space="preserve">          </w:t>
+      </w:r>
+    </w:p>
+    <w:p>
+      <w:pPr>
+        <w:ind w:firstLine="360"/>
+        <w:rPr>
+          <w:b/>
+          <w:bCs/>
+          <w:i/>
+          <w:iCs/>
+        </w:rPr>
+      </w:pPr>
+      <w:r>
+        <w:rPr>
+          <w:b/>
+          <w:bCs/>
+          <w:i/>
+          <w:iCs/>
+        </w:rPr>
+        <w:t xml:space="preserve">Sprint </w:t>
+      </w:r>
+      <w:r>
+        <w:rPr>
+          <w:b/>
+          <w:bCs/>
+          <w:i/>
+          <w:iCs/>
+        </w:rPr>
+        <w:t>3</w:t>
+      </w:r>
+      <w:r>
+        <w:rPr>
+          <w:b/>
+          <w:bCs/>
+          <w:i/>
+          <w:iCs/>
+        </w:rPr>
+        <w:t xml:space="preserve"> (2</w:t>
+      </w:r>
+      <w:r>
+        <w:rPr>
+          <w:b/>
+          <w:bCs/>
+          <w:i/>
+          <w:iCs/>
+        </w:rPr>
+        <w:t>7</w:t>
+      </w:r>
+      <w:r>
+        <w:rPr>
+          <w:b/>
+          <w:bCs/>
+          <w:i/>
+          <w:iCs/>
+        </w:rPr>
+        <w:t>/</w:t>
+      </w:r>
+      <w:r>
+        <w:rPr>
+          <w:b/>
+          <w:bCs/>
+          <w:i/>
+          <w:iCs/>
+        </w:rPr>
+        <w:t>8</w:t>
+      </w:r>
+      <w:r>
+        <w:rPr>
+          <w:b/>
+          <w:bCs/>
+          <w:i/>
+          <w:iCs/>
+        </w:rPr>
+        <w:t xml:space="preserve">/2021 to </w:t>
+      </w:r>
+      <w:r>
+        <w:rPr>
+          <w:b/>
+          <w:bCs/>
+          <w:i/>
+          <w:iCs/>
+        </w:rPr>
+        <w:t>18</w:t>
+      </w:r>
+      <w:r>
+        <w:rPr>
+          <w:b/>
+          <w:bCs/>
+          <w:i/>
+          <w:iCs/>
+        </w:rPr>
+        <w:t>/</w:t>
+      </w:r>
+      <w:r>
+        <w:rPr>
+          <w:b/>
+          <w:bCs/>
+          <w:i/>
+          <w:iCs/>
+        </w:rPr>
+        <w:t>10</w:t>
+      </w:r>
+      <w:r>
+        <w:rPr>
+          <w:b/>
+          <w:bCs/>
+          <w:i/>
+          <w:iCs/>
+        </w:rPr>
+        <w:t>/2021):</w:t>
+      </w:r>
+    </w:p>
+    <w:p>
+      <w:pPr>
+        <w:ind w:left="720"/>
+      </w:pPr>
+      <w:r>
+        <w:t xml:space="preserve">At the end of this sprint the final system is to be delivered to the </w:t>
+      </w:r>
+      <w:r>
+        <w:t>C</w:t>
+      </w:r>
+      <w:r>
+        <w:t>lient, both as source code and as an installed systems on the Clients platform of choice. A demonstration of the project will be given to the Client and feedback will be obtained.</w:t>
+      </w:r>
+    </w:p>
+    <w:p>
+      <w:pPr>
+        <w:tabs>
+          <w:tab w:val="left" w:pos="1861"/>
+        </w:tabs>
+      </w:pPr>
+    </w:p>
+    <w:p>
+      <w:pPr>
+        <w:ind w:left="360"/>
+      </w:pPr>
+    </w:p>
+    <w:p/>
+    <w:p/>
     <w:sectPr>
       <w:pgSz w:w="11900" w:h="16840"/>
       <w:pgMar w:top="1440" w:right="1440" w:bottom="1440" w:left="1440" w:header="708" w:footer="708" w:gutter="0"/>
@@ -110,6 +1232,119 @@
 <file path=word/numbering.xml><?xml version="1.0" encoding="utf-8"?>
 <w:numbering xmlns:wpc="http://schemas.microsoft.com/office/word/2010/wordprocessingCanvas" xmlns:cx="http://schemas.microsoft.com/office/drawing/2014/chartex" xmlns:cx1="http://schemas.microsoft.com/office/drawing/2015/9/8/chartex" xmlns:cx2="http://schemas.microsoft.com/office/drawing/2015/10/21/chartex" xmlns:cx3="http://schemas.microsoft.com/office/drawing/2016/5/9/chartex" xmlns:cx4="http://schemas.microsoft.com/office/drawing/2016/5/10/chartex" xmlns:cx5="http://schemas.microsoft.com/office/drawing/2016/5/11/chartex" xmlns:cx6="http://schemas.microsoft.com/office/drawing/2016/5/12/chartex" xmlns:cx7="http://schemas.microsoft.com/office/drawing/2016/5/13/chartex" xmlns:cx8="http://schemas.microsoft.com/office/drawing/2016/5/14/chartex" xmlns:mc="http://schemas.openxmlformats.org/markup-compatibility/2006" xmlns:aink="http://schemas.microsoft.com/office/drawing/2016/ink" xmlns:am3d="http://schemas.microsoft.com/office/drawing/2017/model3d" xmlns:o="urn:schemas-microsoft-com:office:office" xmlns:r="http://schemas.openxmlformats.org/officeDocument/2006/relationships" xmlns:m="http://schemas.openxmlformats.org/officeDocument/2006/math" xmlns:v="urn:schemas-microsoft-com:vml" xmlns:wp14="http://schemas.microsoft.com/office/word/2010/wordprocessingDrawing" xmlns:wp="http://schemas.openxmlformats.org/drawingml/2006/wordprocessingDrawing" xmlns:w10="urn:schemas-microsoft-com:office:word" xmlns:w="http://schemas.openxmlformats.org/wordprocessingml/2006/main" xmlns:w14="http://schemas.microsoft.com/office/word/2010/wordml" xmlns:w15="http://schemas.microsoft.com/office/word/2012/wordml" xmlns:w16cex="http://schemas.microsoft.com/office/word/2018/wordml/cex" xmlns:w16cid="http://schemas.microsoft.com/office/word/2016/wordml/cid" xmlns:w16="http://schemas.microsoft.com/office/word/2018/wordml" xmlns:w16sdtdh="http://schemas.microsoft.com/office/word/2020/wordml/sdtdatahash" xmlns:w16se="http://schemas.microsoft.com/office/word/2015/wordml/symex" xmlns:wpg="http://schemas.microsoft.com/office/word/2010/wordprocessingGroup" xmlns:wpi="http://schemas.microsoft.com/office/word/2010/wordprocessingInk" xmlns:wne="http://schemas.microsoft.com/office/word/2006/wordml" xmlns:wps="http://schemas.microsoft.com/office/word/2010/wordprocessingShape" mc:Ignorable="w14 w15 w16se w16cid w16 w16cex w16sdtdh wp14">
   <w:abstractNum w:abstractNumId="0" w15:restartNumberingAfterBreak="0">
+    <w:nsid w:val="52AD7E46"/>
+    <w:multiLevelType w:val="multilevel"/>
+    <w:tmpl w:val="470AA33E"/>
+    <w:lvl w:ilvl="0">
+      <w:start w:val="1"/>
+      <w:numFmt w:val="decimal"/>
+      <w:lvlText w:val="%1.0"/>
+      <w:lvlJc w:val="left"/>
+      <w:pPr>
+        <w:ind w:left="360" w:hanging="360"/>
+      </w:pPr>
+      <w:rPr>
+        <w:rFonts w:hint="default"/>
+      </w:rPr>
+    </w:lvl>
+    <w:lvl w:ilvl="1">
+      <w:start w:val="1"/>
+      <w:numFmt w:val="decimal"/>
+      <w:lvlText w:val="%1.%2"/>
+      <w:lvlJc w:val="left"/>
+      <w:pPr>
+        <w:ind w:left="1080" w:hanging="360"/>
+      </w:pPr>
+      <w:rPr>
+        <w:rFonts w:hint="default"/>
+      </w:rPr>
+    </w:lvl>
+    <w:lvl w:ilvl="2">
+      <w:start w:val="1"/>
+      <w:numFmt w:val="decimal"/>
+      <w:lvlText w:val="%1.%2.%3"/>
+      <w:lvlJc w:val="left"/>
+      <w:pPr>
+        <w:ind w:left="2160" w:hanging="720"/>
+      </w:pPr>
+      <w:rPr>
+        <w:rFonts w:hint="default"/>
+      </w:rPr>
+    </w:lvl>
+    <w:lvl w:ilvl="3">
+      <w:start w:val="1"/>
+      <w:numFmt w:val="decimal"/>
+      <w:lvlText w:val="%1.%2.%3.%4"/>
+      <w:lvlJc w:val="left"/>
+      <w:pPr>
+        <w:ind w:left="2880" w:hanging="720"/>
+      </w:pPr>
+      <w:rPr>
+        <w:rFonts w:hint="default"/>
+      </w:rPr>
+    </w:lvl>
+    <w:lvl w:ilvl="4">
+      <w:start w:val="1"/>
+      <w:numFmt w:val="decimal"/>
+      <w:lvlText w:val="%1.%2.%3.%4.%5"/>
+      <w:lvlJc w:val="left"/>
+      <w:pPr>
+        <w:ind w:left="3960" w:hanging="1080"/>
+      </w:pPr>
+      <w:rPr>
+        <w:rFonts w:hint="default"/>
+      </w:rPr>
+    </w:lvl>
+    <w:lvl w:ilvl="5">
+      <w:start w:val="1"/>
+      <w:numFmt w:val="decimal"/>
+      <w:lvlText w:val="%1.%2.%3.%4.%5.%6"/>
+      <w:lvlJc w:val="left"/>
+      <w:pPr>
+        <w:ind w:left="4680" w:hanging="1080"/>
+      </w:pPr>
+      <w:rPr>
+        <w:rFonts w:hint="default"/>
+      </w:rPr>
+    </w:lvl>
+    <w:lvl w:ilvl="6">
+      <w:start w:val="1"/>
+      <w:numFmt w:val="decimal"/>
+      <w:lvlText w:val="%1.%2.%3.%4.%5.%6.%7"/>
+      <w:lvlJc w:val="left"/>
+      <w:pPr>
+        <w:ind w:left="5760" w:hanging="1440"/>
+      </w:pPr>
+      <w:rPr>
+        <w:rFonts w:hint="default"/>
+      </w:rPr>
+    </w:lvl>
+    <w:lvl w:ilvl="7">
+      <w:start w:val="1"/>
+      <w:numFmt w:val="decimal"/>
+      <w:lvlText w:val="%1.%2.%3.%4.%5.%6.%7.%8"/>
+      <w:lvlJc w:val="left"/>
+      <w:pPr>
+        <w:ind w:left="6480" w:hanging="1440"/>
+      </w:pPr>
+      <w:rPr>
+        <w:rFonts w:hint="default"/>
+      </w:rPr>
+    </w:lvl>
+    <w:lvl w:ilvl="8">
+      <w:start w:val="1"/>
+      <w:numFmt w:val="decimal"/>
+      <w:lvlText w:val="%1.%2.%3.%4.%5.%6.%7.%8.%9"/>
+      <w:lvlJc w:val="left"/>
+      <w:pPr>
+        <w:ind w:left="7560" w:hanging="1800"/>
+      </w:pPr>
+      <w:rPr>
+        <w:rFonts w:hint="default"/>
+      </w:rPr>
+    </w:lvl>
+  </w:abstractNum>
+  <w:abstractNum w:abstractNumId="1" w15:restartNumberingAfterBreak="0">
     <w:nsid w:val="5D607A8B"/>
     <w:multiLevelType w:val="hybridMultilevel"/>
     <w:tmpl w:val="0C4C0DD0"/>
@@ -223,6 +1458,9 @@
     </w:lvl>
   </w:abstractNum>
   <w:num w:numId="1">
+    <w:abstractNumId w:val="1"/>
+  </w:num>
+  <w:num w:numId="2">
     <w:abstractNumId w:val="0"/>
   </w:num>
 </w:numbering>
@@ -742,6 +1980,45 @@
       <w:contextualSpacing/>
     </w:pPr>
   </w:style>
+  <w:style w:type="table" w:styleId="TableGrid">
+    <w:name w:val="Table Grid"/>
+    <w:basedOn w:val="TableNormal"/>
+    <w:uiPriority w:val="39"/>
+    <w:rsid w:val="00CB7337"/>
+    <w:tblPr>
+      <w:tblBorders>
+        <w:top w:val="single" w:sz="4" w:space="0" w:color="auto"/>
+        <w:left w:val="single" w:sz="4" w:space="0" w:color="auto"/>
+        <w:bottom w:val="single" w:sz="4" w:space="0" w:color="auto"/>
+        <w:right w:val="single" w:sz="4" w:space="0" w:color="auto"/>
+        <w:insideH w:val="single" w:sz="4" w:space="0" w:color="auto"/>
+        <w:insideV w:val="single" w:sz="4" w:space="0" w:color="auto"/>
+      </w:tblBorders>
+    </w:tblPr>
+  </w:style>
+  <w:style w:type="character" w:styleId="Hyperlink">
+    <w:name w:val="Hyperlink"/>
+    <w:basedOn w:val="DefaultParagraphFont"/>
+    <w:uiPriority w:val="99"/>
+    <w:unhideWhenUsed/>
+    <w:rsid w:val="00CB7337"/>
+    <w:rPr>
+      <w:color w:val="0563C1" w:themeColor="hyperlink"/>
+      <w:u w:val="single"/>
+    </w:rPr>
+  </w:style>
+  <w:style w:type="character" w:styleId="UnresolvedMention">
+    <w:name w:val="Unresolved Mention"/>
+    <w:basedOn w:val="DefaultParagraphFont"/>
+    <w:uiPriority w:val="99"/>
+    <w:semiHidden/>
+    <w:unhideWhenUsed/>
+    <w:rsid w:val="00CB7337"/>
+    <w:rPr>
+      <w:color w:val="605E5C"/>
+      <w:shd w:val="clear" w:color="auto" w:fill="E1DFDD"/>
+    </w:rPr>
+  </w:style>
 </w:styles>
 </file>
 

</xml_diff>